<commit_message>
Juego piedro, papel o tijera
</commit_message>
<xml_diff>
--- a/juego/Evidencia_Juego_Piedra.docx
+++ b/juego/Evidencia_Juego_Piedra.docx
@@ -12,31 +12,11 @@
         <w:rPr>
           <w:lang w:val="es-ES"/>
         </w:rPr>
-        <w:t>Primera parte:</w:t>
-      </w:r>
-    </w:p>
-    <w:p>
-      <w:pPr>
-        <w:rPr>
-          <w:lang w:val="es-ES"/>
-        </w:rPr>
-      </w:pPr>
-    </w:p>
-    <w:p>
-      <w:pPr>
-        <w:rPr>
-          <w:lang w:val="es-ES"/>
-        </w:rPr>
-      </w:pPr>
-      <w:r>
-        <w:rPr>
-          <w:noProof/>
-        </w:rPr>
         <w:drawing>
-          <wp:inline distT="0" distB="0" distL="0" distR="0" wp14:anchorId="032F3039" wp14:editId="610F99C1">
+          <wp:inline distT="0" distB="0" distL="0" distR="0" wp14:anchorId="2463D6CF" wp14:editId="395384E3">
             <wp:extent cx="5400040" cy="3035300"/>
             <wp:effectExtent l="0" t="0" r="0" b="0"/>
-            <wp:docPr id="1036833627" name="Imagen 6"/>
+            <wp:docPr id="1908152942" name="Imagen 1"/>
             <wp:cNvGraphicFramePr>
               <a:graphicFrameLocks xmlns:a="http://schemas.openxmlformats.org/drawingml/2006/main" noChangeAspect="1"/>
             </wp:cNvGraphicFramePr>
@@ -44,25 +24,16 @@
               <a:graphicData uri="http://schemas.openxmlformats.org/drawingml/2006/picture">
                 <pic:pic xmlns:pic="http://schemas.openxmlformats.org/drawingml/2006/picture">
                   <pic:nvPicPr>
-                    <pic:cNvPr id="0" name="Picture 6"/>
-                    <pic:cNvPicPr>
-                      <a:picLocks noChangeAspect="1" noChangeArrowheads="1"/>
-                    </pic:cNvPicPr>
+                    <pic:cNvPr id="1908152942" name=""/>
+                    <pic:cNvPicPr/>
                   </pic:nvPicPr>
                   <pic:blipFill>
-                    <a:blip r:embed="rId4" cstate="print">
-                      <a:extLst>
-                        <a:ext uri="{28A0092B-C50C-407E-A947-70E740481C1C}">
-                          <a14:useLocalDpi xmlns:a14="http://schemas.microsoft.com/office/drawing/2010/main" val="0"/>
-                        </a:ext>
-                      </a:extLst>
-                    </a:blip>
-                    <a:srcRect/>
+                    <a:blip r:embed="rId4"/>
                     <a:stretch>
                       <a:fillRect/>
                     </a:stretch>
                   </pic:blipFill>
-                  <pic:spPr bwMode="auto">
+                  <pic:spPr>
                     <a:xfrm>
                       <a:off x="0" y="0"/>
                       <a:ext cx="5400040" cy="3035300"/>
@@ -70,277 +41,6 @@
                     <a:prstGeom prst="rect">
                       <a:avLst/>
                     </a:prstGeom>
-                    <a:noFill/>
-                    <a:ln>
-                      <a:noFill/>
-                    </a:ln>
-                  </pic:spPr>
-                </pic:pic>
-              </a:graphicData>
-            </a:graphic>
-          </wp:inline>
-        </w:drawing>
-      </w:r>
-      <w:r>
-        <w:rPr>
-          <w:noProof/>
-        </w:rPr>
-        <w:drawing>
-          <wp:inline distT="0" distB="0" distL="0" distR="0" wp14:anchorId="44599D06" wp14:editId="73034F8C">
-            <wp:extent cx="5400040" cy="3035300"/>
-            <wp:effectExtent l="0" t="0" r="0" b="0"/>
-            <wp:docPr id="1027481198" name="Imagen 5"/>
-            <wp:cNvGraphicFramePr>
-              <a:graphicFrameLocks xmlns:a="http://schemas.openxmlformats.org/drawingml/2006/main" noChangeAspect="1"/>
-            </wp:cNvGraphicFramePr>
-            <a:graphic xmlns:a="http://schemas.openxmlformats.org/drawingml/2006/main">
-              <a:graphicData uri="http://schemas.openxmlformats.org/drawingml/2006/picture">
-                <pic:pic xmlns:pic="http://schemas.openxmlformats.org/drawingml/2006/picture">
-                  <pic:nvPicPr>
-                    <pic:cNvPr id="0" name="Picture 5"/>
-                    <pic:cNvPicPr>
-                      <a:picLocks noChangeAspect="1" noChangeArrowheads="1"/>
-                    </pic:cNvPicPr>
-                  </pic:nvPicPr>
-                  <pic:blipFill>
-                    <a:blip r:embed="rId5" cstate="print">
-                      <a:extLst>
-                        <a:ext uri="{28A0092B-C50C-407E-A947-70E740481C1C}">
-                          <a14:useLocalDpi xmlns:a14="http://schemas.microsoft.com/office/drawing/2010/main" val="0"/>
-                        </a:ext>
-                      </a:extLst>
-                    </a:blip>
-                    <a:srcRect/>
-                    <a:stretch>
-                      <a:fillRect/>
-                    </a:stretch>
-                  </pic:blipFill>
-                  <pic:spPr bwMode="auto">
-                    <a:xfrm>
-                      <a:off x="0" y="0"/>
-                      <a:ext cx="5400040" cy="3035300"/>
-                    </a:xfrm>
-                    <a:prstGeom prst="rect">
-                      <a:avLst/>
-                    </a:prstGeom>
-                    <a:noFill/>
-                    <a:ln>
-                      <a:noFill/>
-                    </a:ln>
-                  </pic:spPr>
-                </pic:pic>
-              </a:graphicData>
-            </a:graphic>
-          </wp:inline>
-        </w:drawing>
-      </w:r>
-      <w:r>
-        <w:rPr>
-          <w:noProof/>
-        </w:rPr>
-        <w:lastRenderedPageBreak/>
-        <w:drawing>
-          <wp:inline distT="0" distB="0" distL="0" distR="0" wp14:anchorId="3CE9D05D" wp14:editId="28E84DF4">
-            <wp:extent cx="5400040" cy="3032125"/>
-            <wp:effectExtent l="0" t="0" r="0" b="0"/>
-            <wp:docPr id="36552355" name="Imagen 4"/>
-            <wp:cNvGraphicFramePr>
-              <a:graphicFrameLocks xmlns:a="http://schemas.openxmlformats.org/drawingml/2006/main" noChangeAspect="1"/>
-            </wp:cNvGraphicFramePr>
-            <a:graphic xmlns:a="http://schemas.openxmlformats.org/drawingml/2006/main">
-              <a:graphicData uri="http://schemas.openxmlformats.org/drawingml/2006/picture">
-                <pic:pic xmlns:pic="http://schemas.openxmlformats.org/drawingml/2006/picture">
-                  <pic:nvPicPr>
-                    <pic:cNvPr id="0" name="Picture 4"/>
-                    <pic:cNvPicPr>
-                      <a:picLocks noChangeAspect="1" noChangeArrowheads="1"/>
-                    </pic:cNvPicPr>
-                  </pic:nvPicPr>
-                  <pic:blipFill>
-                    <a:blip r:embed="rId6" cstate="print">
-                      <a:extLst>
-                        <a:ext uri="{28A0092B-C50C-407E-A947-70E740481C1C}">
-                          <a14:useLocalDpi xmlns:a14="http://schemas.microsoft.com/office/drawing/2010/main" val="0"/>
-                        </a:ext>
-                      </a:extLst>
-                    </a:blip>
-                    <a:srcRect/>
-                    <a:stretch>
-                      <a:fillRect/>
-                    </a:stretch>
-                  </pic:blipFill>
-                  <pic:spPr bwMode="auto">
-                    <a:xfrm>
-                      <a:off x="0" y="0"/>
-                      <a:ext cx="5400040" cy="3032125"/>
-                    </a:xfrm>
-                    <a:prstGeom prst="rect">
-                      <a:avLst/>
-                    </a:prstGeom>
-                    <a:noFill/>
-                    <a:ln>
-                      <a:noFill/>
-                    </a:ln>
-                  </pic:spPr>
-                </pic:pic>
-              </a:graphicData>
-            </a:graphic>
-          </wp:inline>
-        </w:drawing>
-      </w:r>
-      <w:r>
-        <w:rPr>
-          <w:noProof/>
-        </w:rPr>
-        <w:drawing>
-          <wp:inline distT="0" distB="0" distL="0" distR="0" wp14:anchorId="70EB60D1" wp14:editId="1A076632">
-            <wp:extent cx="5400040" cy="3035300"/>
-            <wp:effectExtent l="0" t="0" r="0" b="0"/>
-            <wp:docPr id="907209558" name="Imagen 3"/>
-            <wp:cNvGraphicFramePr>
-              <a:graphicFrameLocks xmlns:a="http://schemas.openxmlformats.org/drawingml/2006/main" noChangeAspect="1"/>
-            </wp:cNvGraphicFramePr>
-            <a:graphic xmlns:a="http://schemas.openxmlformats.org/drawingml/2006/main">
-              <a:graphicData uri="http://schemas.openxmlformats.org/drawingml/2006/picture">
-                <pic:pic xmlns:pic="http://schemas.openxmlformats.org/drawingml/2006/picture">
-                  <pic:nvPicPr>
-                    <pic:cNvPr id="0" name="Picture 3"/>
-                    <pic:cNvPicPr>
-                      <a:picLocks noChangeAspect="1" noChangeArrowheads="1"/>
-                    </pic:cNvPicPr>
-                  </pic:nvPicPr>
-                  <pic:blipFill>
-                    <a:blip r:embed="rId7" cstate="print">
-                      <a:extLst>
-                        <a:ext uri="{28A0092B-C50C-407E-A947-70E740481C1C}">
-                          <a14:useLocalDpi xmlns:a14="http://schemas.microsoft.com/office/drawing/2010/main" val="0"/>
-                        </a:ext>
-                      </a:extLst>
-                    </a:blip>
-                    <a:srcRect/>
-                    <a:stretch>
-                      <a:fillRect/>
-                    </a:stretch>
-                  </pic:blipFill>
-                  <pic:spPr bwMode="auto">
-                    <a:xfrm>
-                      <a:off x="0" y="0"/>
-                      <a:ext cx="5400040" cy="3035300"/>
-                    </a:xfrm>
-                    <a:prstGeom prst="rect">
-                      <a:avLst/>
-                    </a:prstGeom>
-                    <a:noFill/>
-                    <a:ln>
-                      <a:noFill/>
-                    </a:ln>
-                  </pic:spPr>
-                </pic:pic>
-              </a:graphicData>
-            </a:graphic>
-          </wp:inline>
-        </w:drawing>
-      </w:r>
-      <w:r>
-        <w:rPr>
-          <w:noProof/>
-        </w:rPr>
-        <w:lastRenderedPageBreak/>
-        <w:drawing>
-          <wp:inline distT="0" distB="0" distL="0" distR="0" wp14:anchorId="10EE1463" wp14:editId="0F325C30">
-            <wp:extent cx="5400040" cy="3018155"/>
-            <wp:effectExtent l="0" t="0" r="0" b="0"/>
-            <wp:docPr id="654687940" name="Imagen 2"/>
-            <wp:cNvGraphicFramePr>
-              <a:graphicFrameLocks xmlns:a="http://schemas.openxmlformats.org/drawingml/2006/main" noChangeAspect="1"/>
-            </wp:cNvGraphicFramePr>
-            <a:graphic xmlns:a="http://schemas.openxmlformats.org/drawingml/2006/main">
-              <a:graphicData uri="http://schemas.openxmlformats.org/drawingml/2006/picture">
-                <pic:pic xmlns:pic="http://schemas.openxmlformats.org/drawingml/2006/picture">
-                  <pic:nvPicPr>
-                    <pic:cNvPr id="0" name="Picture 2"/>
-                    <pic:cNvPicPr>
-                      <a:picLocks noChangeAspect="1" noChangeArrowheads="1"/>
-                    </pic:cNvPicPr>
-                  </pic:nvPicPr>
-                  <pic:blipFill>
-                    <a:blip r:embed="rId8" cstate="print">
-                      <a:extLst>
-                        <a:ext uri="{28A0092B-C50C-407E-A947-70E740481C1C}">
-                          <a14:useLocalDpi xmlns:a14="http://schemas.microsoft.com/office/drawing/2010/main" val="0"/>
-                        </a:ext>
-                      </a:extLst>
-                    </a:blip>
-                    <a:srcRect/>
-                    <a:stretch>
-                      <a:fillRect/>
-                    </a:stretch>
-                  </pic:blipFill>
-                  <pic:spPr bwMode="auto">
-                    <a:xfrm>
-                      <a:off x="0" y="0"/>
-                      <a:ext cx="5400040" cy="3018155"/>
-                    </a:xfrm>
-                    <a:prstGeom prst="rect">
-                      <a:avLst/>
-                    </a:prstGeom>
-                    <a:noFill/>
-                    <a:ln>
-                      <a:noFill/>
-                    </a:ln>
-                  </pic:spPr>
-                </pic:pic>
-              </a:graphicData>
-            </a:graphic>
-          </wp:inline>
-        </w:drawing>
-      </w:r>
-      <w:r>
-        <w:rPr>
-          <w:noProof/>
-        </w:rPr>
-        <w:drawing>
-          <wp:inline distT="0" distB="0" distL="0" distR="0" wp14:anchorId="1890C128" wp14:editId="1C269517">
-            <wp:extent cx="5400040" cy="3035300"/>
-            <wp:effectExtent l="0" t="0" r="0" b="0"/>
-            <wp:docPr id="1736592958" name="Imagen 1"/>
-            <wp:cNvGraphicFramePr>
-              <a:graphicFrameLocks xmlns:a="http://schemas.openxmlformats.org/drawingml/2006/main" noChangeAspect="1"/>
-            </wp:cNvGraphicFramePr>
-            <a:graphic xmlns:a="http://schemas.openxmlformats.org/drawingml/2006/main">
-              <a:graphicData uri="http://schemas.openxmlformats.org/drawingml/2006/picture">
-                <pic:pic xmlns:pic="http://schemas.openxmlformats.org/drawingml/2006/picture">
-                  <pic:nvPicPr>
-                    <pic:cNvPr id="0" name="Picture 1"/>
-                    <pic:cNvPicPr>
-                      <a:picLocks noChangeAspect="1" noChangeArrowheads="1"/>
-                    </pic:cNvPicPr>
-                  </pic:nvPicPr>
-                  <pic:blipFill>
-                    <a:blip r:embed="rId9" cstate="print">
-                      <a:extLst>
-                        <a:ext uri="{28A0092B-C50C-407E-A947-70E740481C1C}">
-                          <a14:useLocalDpi xmlns:a14="http://schemas.microsoft.com/office/drawing/2010/main" val="0"/>
-                        </a:ext>
-                      </a:extLst>
-                    </a:blip>
-                    <a:srcRect/>
-                    <a:stretch>
-                      <a:fillRect/>
-                    </a:stretch>
-                  </pic:blipFill>
-                  <pic:spPr bwMode="auto">
-                    <a:xfrm>
-                      <a:off x="0" y="0"/>
-                      <a:ext cx="5400040" cy="3035300"/>
-                    </a:xfrm>
-                    <a:prstGeom prst="rect">
-                      <a:avLst/>
-                    </a:prstGeom>
-                    <a:noFill/>
-                    <a:ln>
-                      <a:noFill/>
-                    </a:ln>
                   </pic:spPr>
                 </pic:pic>
               </a:graphicData>
@@ -355,36 +55,15 @@
           <w:lang w:val="es-ES"/>
         </w:rPr>
       </w:pPr>
-    </w:p>
-    <w:p>
-      <w:pPr>
-        <w:rPr>
-          <w:lang w:val="es-ES"/>
-        </w:rPr>
-      </w:pPr>
       <w:r>
         <w:rPr>
           <w:lang w:val="es-ES"/>
         </w:rPr>
-        <w:t>Provincia</w:t>
-      </w:r>
-    </w:p>
-    <w:p>
-      <w:pPr>
-        <w:rPr>
-          <w:lang w:val="es-ES"/>
-        </w:rPr>
-      </w:pPr>
-      <w:r>
-        <w:rPr>
-          <w:noProof/>
-        </w:rPr>
-        <w:lastRenderedPageBreak/>
         <w:drawing>
-          <wp:inline distT="0" distB="0" distL="0" distR="0" wp14:anchorId="31C0ED24" wp14:editId="2A9BEC41">
-            <wp:extent cx="5400040" cy="3035300"/>
+          <wp:inline distT="0" distB="0" distL="0" distR="0" wp14:anchorId="7E239444" wp14:editId="557DAD7E">
+            <wp:extent cx="5400040" cy="2992755"/>
             <wp:effectExtent l="0" t="0" r="0" b="0"/>
-            <wp:docPr id="2129916528" name="Imagen 10" descr="Captura de pantalla de computadora&#10;&#10;El contenido generado por IA puede ser incorrecto."/>
+            <wp:docPr id="1785298728" name="Imagen 1" descr="Interfaz de usuario gráfica&#10;&#10;El contenido generado por IA puede ser incorrecto."/>
             <wp:cNvGraphicFramePr>
               <a:graphicFrameLocks xmlns:a="http://schemas.openxmlformats.org/drawingml/2006/main" noChangeAspect="1"/>
             </wp:cNvGraphicFramePr>
@@ -392,196 +71,23 @@
               <a:graphicData uri="http://schemas.openxmlformats.org/drawingml/2006/picture">
                 <pic:pic xmlns:pic="http://schemas.openxmlformats.org/drawingml/2006/picture">
                   <pic:nvPicPr>
-                    <pic:cNvPr id="2129916528" name="Imagen 10" descr="Captura de pantalla de computadora&#10;&#10;El contenido generado por IA puede ser incorrecto."/>
-                    <pic:cNvPicPr>
-                      <a:picLocks noChangeAspect="1" noChangeArrowheads="1"/>
-                    </pic:cNvPicPr>
+                    <pic:cNvPr id="1785298728" name="Imagen 1" descr="Interfaz de usuario gráfica&#10;&#10;El contenido generado por IA puede ser incorrecto."/>
+                    <pic:cNvPicPr/>
                   </pic:nvPicPr>
                   <pic:blipFill>
-                    <a:blip r:embed="rId10" cstate="print">
-                      <a:extLst>
-                        <a:ext uri="{28A0092B-C50C-407E-A947-70E740481C1C}">
-                          <a14:useLocalDpi xmlns:a14="http://schemas.microsoft.com/office/drawing/2010/main" val="0"/>
-                        </a:ext>
-                      </a:extLst>
-                    </a:blip>
-                    <a:srcRect/>
+                    <a:blip r:embed="rId5"/>
                     <a:stretch>
                       <a:fillRect/>
                     </a:stretch>
                   </pic:blipFill>
-                  <pic:spPr bwMode="auto">
+                  <pic:spPr>
                     <a:xfrm>
                       <a:off x="0" y="0"/>
-                      <a:ext cx="5400040" cy="3035300"/>
+                      <a:ext cx="5400040" cy="2992755"/>
                     </a:xfrm>
                     <a:prstGeom prst="rect">
                       <a:avLst/>
                     </a:prstGeom>
-                    <a:noFill/>
-                    <a:ln>
-                      <a:noFill/>
-                    </a:ln>
-                  </pic:spPr>
-                </pic:pic>
-              </a:graphicData>
-            </a:graphic>
-          </wp:inline>
-        </w:drawing>
-      </w:r>
-      <w:r>
-        <w:rPr>
-          <w:noProof/>
-        </w:rPr>
-        <w:drawing>
-          <wp:inline distT="0" distB="0" distL="0" distR="0" wp14:anchorId="515655D2" wp14:editId="3D636EBC">
-            <wp:extent cx="5400040" cy="3035300"/>
-            <wp:effectExtent l="0" t="0" r="0" b="0"/>
-            <wp:docPr id="1552326478" name="Imagen 9" descr="Captura de pantalla de computadora&#10;&#10;El contenido generado por IA puede ser incorrecto."/>
-            <wp:cNvGraphicFramePr>
-              <a:graphicFrameLocks xmlns:a="http://schemas.openxmlformats.org/drawingml/2006/main" noChangeAspect="1"/>
-            </wp:cNvGraphicFramePr>
-            <a:graphic xmlns:a="http://schemas.openxmlformats.org/drawingml/2006/main">
-              <a:graphicData uri="http://schemas.openxmlformats.org/drawingml/2006/picture">
-                <pic:pic xmlns:pic="http://schemas.openxmlformats.org/drawingml/2006/picture">
-                  <pic:nvPicPr>
-                    <pic:cNvPr id="1552326478" name="Imagen 9" descr="Captura de pantalla de computadora&#10;&#10;El contenido generado por IA puede ser incorrecto."/>
-                    <pic:cNvPicPr>
-                      <a:picLocks noChangeAspect="1" noChangeArrowheads="1"/>
-                    </pic:cNvPicPr>
-                  </pic:nvPicPr>
-                  <pic:blipFill>
-                    <a:blip r:embed="rId11" cstate="print">
-                      <a:extLst>
-                        <a:ext uri="{28A0092B-C50C-407E-A947-70E740481C1C}">
-                          <a14:useLocalDpi xmlns:a14="http://schemas.microsoft.com/office/drawing/2010/main" val="0"/>
-                        </a:ext>
-                      </a:extLst>
-                    </a:blip>
-                    <a:srcRect/>
-                    <a:stretch>
-                      <a:fillRect/>
-                    </a:stretch>
-                  </pic:blipFill>
-                  <pic:spPr bwMode="auto">
-                    <a:xfrm>
-                      <a:off x="0" y="0"/>
-                      <a:ext cx="5400040" cy="3035300"/>
-                    </a:xfrm>
-                    <a:prstGeom prst="rect">
-                      <a:avLst/>
-                    </a:prstGeom>
-                    <a:noFill/>
-                    <a:ln>
-                      <a:noFill/>
-                    </a:ln>
-                  </pic:spPr>
-                </pic:pic>
-              </a:graphicData>
-            </a:graphic>
-          </wp:inline>
-        </w:drawing>
-      </w:r>
-      <w:r>
-        <w:rPr>
-          <w:noProof/>
-        </w:rPr>
-        <w:lastRenderedPageBreak/>
-        <w:drawing>
-          <wp:inline distT="0" distB="0" distL="0" distR="0" wp14:anchorId="782727A9" wp14:editId="11CB4003">
-            <wp:extent cx="5400040" cy="3035300"/>
-            <wp:effectExtent l="0" t="0" r="0" b="0"/>
-            <wp:docPr id="1931032469" name="Imagen 8" descr="Captura de pantalla de computadora&#10;&#10;El contenido generado por IA puede ser incorrecto."/>
-            <wp:cNvGraphicFramePr>
-              <a:graphicFrameLocks xmlns:a="http://schemas.openxmlformats.org/drawingml/2006/main" noChangeAspect="1"/>
-            </wp:cNvGraphicFramePr>
-            <a:graphic xmlns:a="http://schemas.openxmlformats.org/drawingml/2006/main">
-              <a:graphicData uri="http://schemas.openxmlformats.org/drawingml/2006/picture">
-                <pic:pic xmlns:pic="http://schemas.openxmlformats.org/drawingml/2006/picture">
-                  <pic:nvPicPr>
-                    <pic:cNvPr id="1931032469" name="Imagen 8" descr="Captura de pantalla de computadora&#10;&#10;El contenido generado por IA puede ser incorrecto."/>
-                    <pic:cNvPicPr>
-                      <a:picLocks noChangeAspect="1" noChangeArrowheads="1"/>
-                    </pic:cNvPicPr>
-                  </pic:nvPicPr>
-                  <pic:blipFill>
-                    <a:blip r:embed="rId12" cstate="print">
-                      <a:extLst>
-                        <a:ext uri="{28A0092B-C50C-407E-A947-70E740481C1C}">
-                          <a14:useLocalDpi xmlns:a14="http://schemas.microsoft.com/office/drawing/2010/main" val="0"/>
-                        </a:ext>
-                      </a:extLst>
-                    </a:blip>
-                    <a:srcRect/>
-                    <a:stretch>
-                      <a:fillRect/>
-                    </a:stretch>
-                  </pic:blipFill>
-                  <pic:spPr bwMode="auto">
-                    <a:xfrm>
-                      <a:off x="0" y="0"/>
-                      <a:ext cx="5400040" cy="3035300"/>
-                    </a:xfrm>
-                    <a:prstGeom prst="rect">
-                      <a:avLst/>
-                    </a:prstGeom>
-                    <a:noFill/>
-                    <a:ln>
-                      <a:noFill/>
-                    </a:ln>
-                  </pic:spPr>
-                </pic:pic>
-              </a:graphicData>
-            </a:graphic>
-          </wp:inline>
-        </w:drawing>
-      </w:r>
-      <w:r>
-        <w:rPr>
-          <w:noProof/>
-        </w:rPr>
-        <w:drawing>
-          <wp:inline distT="0" distB="0" distL="0" distR="0" wp14:anchorId="11297E73" wp14:editId="30ED11A9">
-            <wp:extent cx="5400040" cy="3035300"/>
-            <wp:effectExtent l="0" t="0" r="0" b="0"/>
-            <wp:docPr id="728788788" name="Imagen 7" descr="Captura de pantalla de computadora&#10;&#10;El contenido generado por IA puede ser incorrecto."/>
-            <wp:cNvGraphicFramePr>
-              <a:graphicFrameLocks xmlns:a="http://schemas.openxmlformats.org/drawingml/2006/main" noChangeAspect="1"/>
-            </wp:cNvGraphicFramePr>
-            <a:graphic xmlns:a="http://schemas.openxmlformats.org/drawingml/2006/main">
-              <a:graphicData uri="http://schemas.openxmlformats.org/drawingml/2006/picture">
-                <pic:pic xmlns:pic="http://schemas.openxmlformats.org/drawingml/2006/picture">
-                  <pic:nvPicPr>
-                    <pic:cNvPr id="728788788" name="Imagen 7" descr="Captura de pantalla de computadora&#10;&#10;El contenido generado por IA puede ser incorrecto."/>
-                    <pic:cNvPicPr>
-                      <a:picLocks noChangeAspect="1" noChangeArrowheads="1"/>
-                    </pic:cNvPicPr>
-                  </pic:nvPicPr>
-                  <pic:blipFill>
-                    <a:blip r:embed="rId13" cstate="print">
-                      <a:extLst>
-                        <a:ext uri="{28A0092B-C50C-407E-A947-70E740481C1C}">
-                          <a14:useLocalDpi xmlns:a14="http://schemas.microsoft.com/office/drawing/2010/main" val="0"/>
-                        </a:ext>
-                      </a:extLst>
-                    </a:blip>
-                    <a:srcRect/>
-                    <a:stretch>
-                      <a:fillRect/>
-                    </a:stretch>
-                  </pic:blipFill>
-                  <pic:spPr bwMode="auto">
-                    <a:xfrm>
-                      <a:off x="0" y="0"/>
-                      <a:ext cx="5400040" cy="3035300"/>
-                    </a:xfrm>
-                    <a:prstGeom prst="rect">
-                      <a:avLst/>
-                    </a:prstGeom>
-                    <a:noFill/>
-                    <a:ln>
-                      <a:noFill/>
-                    </a:ln>
                   </pic:spPr>
                 </pic:pic>
               </a:graphicData>
@@ -596,36 +102,16 @@
           <w:lang w:val="es-ES"/>
         </w:rPr>
       </w:pPr>
-    </w:p>
-    <w:p>
-      <w:pPr>
-        <w:rPr>
-          <w:lang w:val="es-ES"/>
-        </w:rPr>
-      </w:pPr>
       <w:r>
         <w:rPr>
           <w:lang w:val="es-ES"/>
-        </w:rPr>
-        <w:t>Tipo Vehiculo:</w:t>
-      </w:r>
-    </w:p>
-    <w:p>
-      <w:pPr>
-        <w:rPr>
-          <w:lang w:val="es-ES"/>
-        </w:rPr>
-      </w:pPr>
-      <w:r>
-        <w:rPr>
-          <w:noProof/>
         </w:rPr>
         <w:lastRenderedPageBreak/>
         <w:drawing>
-          <wp:inline distT="0" distB="0" distL="0" distR="0" wp14:anchorId="5F1AD40F" wp14:editId="2C7676A4">
-            <wp:extent cx="5400040" cy="3038475"/>
-            <wp:effectExtent l="0" t="0" r="0" b="9525"/>
-            <wp:docPr id="2126165857" name="Imagen 12" descr="Captura de pantalla de computadora&#10;&#10;El contenido generado por IA puede ser incorrecto."/>
+          <wp:inline distT="0" distB="0" distL="0" distR="0" wp14:anchorId="23BD1A10" wp14:editId="70F6B79E">
+            <wp:extent cx="5400040" cy="3032125"/>
+            <wp:effectExtent l="0" t="0" r="0" b="0"/>
+            <wp:docPr id="2007306182" name="Imagen 1" descr="Captura de pantalla de computadora&#10;&#10;El contenido generado por IA puede ser incorrecto."/>
             <wp:cNvGraphicFramePr>
               <a:graphicFrameLocks xmlns:a="http://schemas.openxmlformats.org/drawingml/2006/main" noChangeAspect="1"/>
             </wp:cNvGraphicFramePr>
@@ -633,89 +119,23 @@
               <a:graphicData uri="http://schemas.openxmlformats.org/drawingml/2006/picture">
                 <pic:pic xmlns:pic="http://schemas.openxmlformats.org/drawingml/2006/picture">
                   <pic:nvPicPr>
-                    <pic:cNvPr id="2126165857" name="Imagen 12" descr="Captura de pantalla de computadora&#10;&#10;El contenido generado por IA puede ser incorrecto."/>
-                    <pic:cNvPicPr>
-                      <a:picLocks noChangeAspect="1" noChangeArrowheads="1"/>
-                    </pic:cNvPicPr>
+                    <pic:cNvPr id="2007306182" name="Imagen 1" descr="Captura de pantalla de computadora&#10;&#10;El contenido generado por IA puede ser incorrecto."/>
+                    <pic:cNvPicPr/>
                   </pic:nvPicPr>
                   <pic:blipFill>
-                    <a:blip r:embed="rId14" cstate="print">
-                      <a:extLst>
-                        <a:ext uri="{28A0092B-C50C-407E-A947-70E740481C1C}">
-                          <a14:useLocalDpi xmlns:a14="http://schemas.microsoft.com/office/drawing/2010/main" val="0"/>
-                        </a:ext>
-                      </a:extLst>
-                    </a:blip>
-                    <a:srcRect/>
+                    <a:blip r:embed="rId6"/>
                     <a:stretch>
                       <a:fillRect/>
                     </a:stretch>
                   </pic:blipFill>
-                  <pic:spPr bwMode="auto">
+                  <pic:spPr>
                     <a:xfrm>
                       <a:off x="0" y="0"/>
-                      <a:ext cx="5400040" cy="3038475"/>
+                      <a:ext cx="5400040" cy="3032125"/>
                     </a:xfrm>
                     <a:prstGeom prst="rect">
                       <a:avLst/>
                     </a:prstGeom>
-                    <a:noFill/>
-                    <a:ln>
-                      <a:noFill/>
-                    </a:ln>
-                  </pic:spPr>
-                </pic:pic>
-              </a:graphicData>
-            </a:graphic>
-          </wp:inline>
-        </w:drawing>
-      </w:r>
-      <w:r>
-        <w:rPr>
-          <w:noProof/>
-        </w:rPr>
-        <w:drawing>
-          <wp:inline distT="0" distB="0" distL="0" distR="0" wp14:anchorId="23463DA9" wp14:editId="79682C3F">
-            <wp:extent cx="5400040" cy="3035300"/>
-            <wp:effectExtent l="0" t="0" r="0" b="0"/>
-            <wp:docPr id="1278119826" name="Imagen 11" descr="Captura de pantalla de computadora&#10;&#10;El contenido generado por IA puede ser incorrecto."/>
-            <wp:cNvGraphicFramePr>
-              <a:graphicFrameLocks xmlns:a="http://schemas.openxmlformats.org/drawingml/2006/main" noChangeAspect="1"/>
-            </wp:cNvGraphicFramePr>
-            <a:graphic xmlns:a="http://schemas.openxmlformats.org/drawingml/2006/main">
-              <a:graphicData uri="http://schemas.openxmlformats.org/drawingml/2006/picture">
-                <pic:pic xmlns:pic="http://schemas.openxmlformats.org/drawingml/2006/picture">
-                  <pic:nvPicPr>
-                    <pic:cNvPr id="1278119826" name="Imagen 11" descr="Captura de pantalla de computadora&#10;&#10;El contenido generado por IA puede ser incorrecto."/>
-                    <pic:cNvPicPr>
-                      <a:picLocks noChangeAspect="1" noChangeArrowheads="1"/>
-                    </pic:cNvPicPr>
-                  </pic:nvPicPr>
-                  <pic:blipFill>
-                    <a:blip r:embed="rId15" cstate="print">
-                      <a:extLst>
-                        <a:ext uri="{28A0092B-C50C-407E-A947-70E740481C1C}">
-                          <a14:useLocalDpi xmlns:a14="http://schemas.microsoft.com/office/drawing/2010/main" val="0"/>
-                        </a:ext>
-                      </a:extLst>
-                    </a:blip>
-                    <a:srcRect/>
-                    <a:stretch>
-                      <a:fillRect/>
-                    </a:stretch>
-                  </pic:blipFill>
-                  <pic:spPr bwMode="auto">
-                    <a:xfrm>
-                      <a:off x="0" y="0"/>
-                      <a:ext cx="5400040" cy="3035300"/>
-                    </a:xfrm>
-                    <a:prstGeom prst="rect">
-                      <a:avLst/>
-                    </a:prstGeom>
-                    <a:noFill/>
-                    <a:ln>
-                      <a:noFill/>
-                    </a:ln>
                   </pic:spPr>
                 </pic:pic>
               </a:graphicData>
@@ -730,43 +150,15 @@
           <w:lang w:val="es-ES"/>
         </w:rPr>
       </w:pPr>
-    </w:p>
-    <w:p>
-      <w:pPr>
-        <w:rPr>
-          <w:lang w:val="es-ES"/>
-        </w:rPr>
-      </w:pPr>
       <w:r>
         <w:rPr>
           <w:lang w:val="es-ES"/>
         </w:rPr>
-        <w:t>Pico y placa.</w:t>
-      </w:r>
-    </w:p>
-    <w:p>
-      <w:pPr>
-        <w:rPr>
-          <w:lang w:val="es-ES"/>
-        </w:rPr>
-      </w:pPr>
-    </w:p>
-    <w:p>
-      <w:pPr>
-        <w:rPr>
-          <w:lang w:val="es-ES"/>
-        </w:rPr>
-      </w:pPr>
-      <w:r>
-        <w:rPr>
-          <w:noProof/>
-        </w:rPr>
-        <w:lastRenderedPageBreak/>
         <w:drawing>
-          <wp:inline distT="0" distB="0" distL="0" distR="0" wp14:anchorId="6DDA68F7" wp14:editId="13391C7B">
-            <wp:extent cx="5400040" cy="3061970"/>
-            <wp:effectExtent l="0" t="0" r="0" b="5080"/>
-            <wp:docPr id="404155698" name="Imagen 15" descr="Interfaz de usuario gráfica, Sitio web&#10;&#10;El contenido generado por IA puede ser incorrecto."/>
+          <wp:inline distT="0" distB="0" distL="0" distR="0" wp14:anchorId="65B05AAC" wp14:editId="4825254F">
+            <wp:extent cx="5400040" cy="3034030"/>
+            <wp:effectExtent l="0" t="0" r="0" b="0"/>
+            <wp:docPr id="1537313556" name="Imagen 1" descr="Interfaz de usuario gráfica&#10;&#10;El contenido generado por IA puede ser incorrecto."/>
             <wp:cNvGraphicFramePr>
               <a:graphicFrameLocks xmlns:a="http://schemas.openxmlformats.org/drawingml/2006/main" noChangeAspect="1"/>
             </wp:cNvGraphicFramePr>
@@ -774,36 +166,23 @@
               <a:graphicData uri="http://schemas.openxmlformats.org/drawingml/2006/picture">
                 <pic:pic xmlns:pic="http://schemas.openxmlformats.org/drawingml/2006/picture">
                   <pic:nvPicPr>
-                    <pic:cNvPr id="404155698" name="Imagen 15" descr="Interfaz de usuario gráfica, Sitio web&#10;&#10;El contenido generado por IA puede ser incorrecto."/>
-                    <pic:cNvPicPr>
-                      <a:picLocks noChangeAspect="1" noChangeArrowheads="1"/>
-                    </pic:cNvPicPr>
+                    <pic:cNvPr id="1537313556" name="Imagen 1" descr="Interfaz de usuario gráfica&#10;&#10;El contenido generado por IA puede ser incorrecto."/>
+                    <pic:cNvPicPr/>
                   </pic:nvPicPr>
                   <pic:blipFill>
-                    <a:blip r:embed="rId16" cstate="print">
-                      <a:extLst>
-                        <a:ext uri="{28A0092B-C50C-407E-A947-70E740481C1C}">
-                          <a14:useLocalDpi xmlns:a14="http://schemas.microsoft.com/office/drawing/2010/main" val="0"/>
-                        </a:ext>
-                      </a:extLst>
-                    </a:blip>
-                    <a:srcRect/>
+                    <a:blip r:embed="rId7"/>
                     <a:stretch>
                       <a:fillRect/>
                     </a:stretch>
                   </pic:blipFill>
-                  <pic:spPr bwMode="auto">
+                  <pic:spPr>
                     <a:xfrm>
                       <a:off x="0" y="0"/>
-                      <a:ext cx="5400040" cy="3061970"/>
+                      <a:ext cx="5400040" cy="3034030"/>
                     </a:xfrm>
                     <a:prstGeom prst="rect">
                       <a:avLst/>
                     </a:prstGeom>
-                    <a:noFill/>
-                    <a:ln>
-                      <a:noFill/>
-                    </a:ln>
                   </pic:spPr>
                 </pic:pic>
               </a:graphicData>
@@ -811,15 +190,30 @@
           </wp:inline>
         </w:drawing>
       </w:r>
+    </w:p>
+    <w:p>
+      <w:pPr>
+        <w:rPr>
+          <w:lang w:val="es-ES"/>
+        </w:rPr>
+      </w:pPr>
+    </w:p>
+    <w:p>
+      <w:pPr>
+        <w:rPr>
+          <w:lang w:val="es-ES"/>
+        </w:rPr>
+      </w:pPr>
       <w:r>
         <w:rPr>
-          <w:noProof/>
-        </w:rPr>
+          <w:lang w:val="es-ES"/>
+        </w:rPr>
+        <w:lastRenderedPageBreak/>
         <w:drawing>
-          <wp:inline distT="0" distB="0" distL="0" distR="0" wp14:anchorId="6EF9B9F3" wp14:editId="5FE299F4">
-            <wp:extent cx="5400040" cy="3035300"/>
+          <wp:inline distT="0" distB="0" distL="0" distR="0" wp14:anchorId="6A0D7638" wp14:editId="4BFABDDA">
+            <wp:extent cx="5400040" cy="3036570"/>
             <wp:effectExtent l="0" t="0" r="0" b="0"/>
-            <wp:docPr id="84890337" name="Imagen 14" descr="Interfaz de usuario gráfica, Texto, Sitio web&#10;&#10;El contenido generado por IA puede ser incorrecto."/>
+            <wp:docPr id="1006831487" name="Imagen 1" descr="Interfaz de usuario gráfica&#10;&#10;El contenido generado por IA puede ser incorrecto."/>
             <wp:cNvGraphicFramePr>
               <a:graphicFrameLocks xmlns:a="http://schemas.openxmlformats.org/drawingml/2006/main" noChangeAspect="1"/>
             </wp:cNvGraphicFramePr>
@@ -827,25 +221,118 @@
               <a:graphicData uri="http://schemas.openxmlformats.org/drawingml/2006/picture">
                 <pic:pic xmlns:pic="http://schemas.openxmlformats.org/drawingml/2006/picture">
                   <pic:nvPicPr>
-                    <pic:cNvPr id="84890337" name="Imagen 14" descr="Interfaz de usuario gráfica, Texto, Sitio web&#10;&#10;El contenido generado por IA puede ser incorrecto."/>
-                    <pic:cNvPicPr>
-                      <a:picLocks noChangeAspect="1" noChangeArrowheads="1"/>
-                    </pic:cNvPicPr>
+                    <pic:cNvPr id="1006831487" name="Imagen 1" descr="Interfaz de usuario gráfica&#10;&#10;El contenido generado por IA puede ser incorrecto."/>
+                    <pic:cNvPicPr/>
                   </pic:nvPicPr>
                   <pic:blipFill>
-                    <a:blip r:embed="rId17" cstate="print">
-                      <a:extLst>
-                        <a:ext uri="{28A0092B-C50C-407E-A947-70E740481C1C}">
-                          <a14:useLocalDpi xmlns:a14="http://schemas.microsoft.com/office/drawing/2010/main" val="0"/>
-                        </a:ext>
-                      </a:extLst>
-                    </a:blip>
-                    <a:srcRect/>
+                    <a:blip r:embed="rId8"/>
                     <a:stretch>
                       <a:fillRect/>
                     </a:stretch>
                   </pic:blipFill>
-                  <pic:spPr bwMode="auto">
+                  <pic:spPr>
+                    <a:xfrm>
+                      <a:off x="0" y="0"/>
+                      <a:ext cx="5400040" cy="3036570"/>
+                    </a:xfrm>
+                    <a:prstGeom prst="rect">
+                      <a:avLst/>
+                    </a:prstGeom>
+                  </pic:spPr>
+                </pic:pic>
+              </a:graphicData>
+            </a:graphic>
+          </wp:inline>
+        </w:drawing>
+      </w:r>
+    </w:p>
+    <w:p>
+      <w:pPr>
+        <w:rPr>
+          <w:lang w:val="es-ES"/>
+        </w:rPr>
+      </w:pPr>
+    </w:p>
+    <w:p>
+      <w:pPr>
+        <w:rPr>
+          <w:lang w:val="es-ES"/>
+        </w:rPr>
+      </w:pPr>
+      <w:r>
+        <w:rPr>
+          <w:lang w:val="es-ES"/>
+        </w:rPr>
+        <w:drawing>
+          <wp:inline distT="0" distB="0" distL="0" distR="0" wp14:anchorId="16F787D0" wp14:editId="00BD16B5">
+            <wp:extent cx="5400040" cy="3026410"/>
+            <wp:effectExtent l="0" t="0" r="0" b="2540"/>
+            <wp:docPr id="1003648961" name="Imagen 1" descr="Captura de pantalla de computadora&#10;&#10;El contenido generado por IA puede ser incorrecto."/>
+            <wp:cNvGraphicFramePr>
+              <a:graphicFrameLocks xmlns:a="http://schemas.openxmlformats.org/drawingml/2006/main" noChangeAspect="1"/>
+            </wp:cNvGraphicFramePr>
+            <a:graphic xmlns:a="http://schemas.openxmlformats.org/drawingml/2006/main">
+              <a:graphicData uri="http://schemas.openxmlformats.org/drawingml/2006/picture">
+                <pic:pic xmlns:pic="http://schemas.openxmlformats.org/drawingml/2006/picture">
+                  <pic:nvPicPr>
+                    <pic:cNvPr id="1003648961" name="Imagen 1" descr="Captura de pantalla de computadora&#10;&#10;El contenido generado por IA puede ser incorrecto."/>
+                    <pic:cNvPicPr/>
+                  </pic:nvPicPr>
+                  <pic:blipFill>
+                    <a:blip r:embed="rId9"/>
+                    <a:stretch>
+                      <a:fillRect/>
+                    </a:stretch>
+                  </pic:blipFill>
+                  <pic:spPr>
+                    <a:xfrm>
+                      <a:off x="0" y="0"/>
+                      <a:ext cx="5400040" cy="3026410"/>
+                    </a:xfrm>
+                    <a:prstGeom prst="rect">
+                      <a:avLst/>
+                    </a:prstGeom>
+                  </pic:spPr>
+                </pic:pic>
+              </a:graphicData>
+            </a:graphic>
+          </wp:inline>
+        </w:drawing>
+      </w:r>
+    </w:p>
+    <w:p>
+      <w:pPr>
+        <w:rPr>
+          <w:lang w:val="es-ES"/>
+        </w:rPr>
+      </w:pPr>
+      <w:r>
+        <w:rPr>
+          <w:lang w:val="es-ES"/>
+        </w:rPr>
+        <w:lastRenderedPageBreak/>
+        <w:drawing>
+          <wp:inline distT="0" distB="0" distL="0" distR="0" wp14:anchorId="58927E9C" wp14:editId="6D7FC1D8">
+            <wp:extent cx="5400040" cy="3035300"/>
+            <wp:effectExtent l="0" t="0" r="0" b="0"/>
+            <wp:docPr id="1449781029" name="Imagen 1" descr="Interfaz de usuario gráfica, Aplicación&#10;&#10;El contenido generado por IA puede ser incorrecto."/>
+            <wp:cNvGraphicFramePr>
+              <a:graphicFrameLocks xmlns:a="http://schemas.openxmlformats.org/drawingml/2006/main" noChangeAspect="1"/>
+            </wp:cNvGraphicFramePr>
+            <a:graphic xmlns:a="http://schemas.openxmlformats.org/drawingml/2006/main">
+              <a:graphicData uri="http://schemas.openxmlformats.org/drawingml/2006/picture">
+                <pic:pic xmlns:pic="http://schemas.openxmlformats.org/drawingml/2006/picture">
+                  <pic:nvPicPr>
+                    <pic:cNvPr id="1449781029" name="Imagen 1" descr="Interfaz de usuario gráfica, Aplicación&#10;&#10;El contenido generado por IA puede ser incorrecto."/>
+                    <pic:cNvPicPr/>
+                  </pic:nvPicPr>
+                  <pic:blipFill>
+                    <a:blip r:embed="rId10"/>
+                    <a:stretch>
+                      <a:fillRect/>
+                    </a:stretch>
+                  </pic:blipFill>
+                  <pic:spPr>
                     <a:xfrm>
                       <a:off x="0" y="0"/>
                       <a:ext cx="5400040" cy="3035300"/>
@@ -853,10 +340,6 @@
                     <a:prstGeom prst="rect">
                       <a:avLst/>
                     </a:prstGeom>
-                    <a:noFill/>
-                    <a:ln>
-                      <a:noFill/>
-                    </a:ln>
                   </pic:spPr>
                 </pic:pic>
               </a:graphicData>
@@ -864,16 +347,22 @@
           </wp:inline>
         </w:drawing>
       </w:r>
+    </w:p>
+    <w:p>
+      <w:pPr>
+        <w:rPr>
+          <w:lang w:val="es-ES"/>
+        </w:rPr>
+      </w:pPr>
       <w:r>
         <w:rPr>
-          <w:noProof/>
-        </w:rPr>
-        <w:lastRenderedPageBreak/>
+          <w:lang w:val="es-ES"/>
+        </w:rPr>
         <w:drawing>
-          <wp:inline distT="0" distB="0" distL="0" distR="0" wp14:anchorId="7D5F809B" wp14:editId="4929B3C6">
-            <wp:extent cx="5400040" cy="3035300"/>
+          <wp:inline distT="0" distB="0" distL="0" distR="0" wp14:anchorId="4F8A669A" wp14:editId="44D4DB70">
+            <wp:extent cx="5400040" cy="3032125"/>
             <wp:effectExtent l="0" t="0" r="0" b="0"/>
-            <wp:docPr id="107892744" name="Imagen 13" descr="Interfaz de usuario gráfica, Texto, Sitio web&#10;&#10;El contenido generado por IA puede ser incorrecto."/>
+            <wp:docPr id="197338647" name="Imagen 1" descr="Interfaz de usuario gráfica&#10;&#10;El contenido generado por IA puede ser incorrecto."/>
             <wp:cNvGraphicFramePr>
               <a:graphicFrameLocks xmlns:a="http://schemas.openxmlformats.org/drawingml/2006/main" noChangeAspect="1"/>
             </wp:cNvGraphicFramePr>
@@ -881,25 +370,71 @@
               <a:graphicData uri="http://schemas.openxmlformats.org/drawingml/2006/picture">
                 <pic:pic xmlns:pic="http://schemas.openxmlformats.org/drawingml/2006/picture">
                   <pic:nvPicPr>
-                    <pic:cNvPr id="107892744" name="Imagen 13" descr="Interfaz de usuario gráfica, Texto, Sitio web&#10;&#10;El contenido generado por IA puede ser incorrecto."/>
-                    <pic:cNvPicPr>
-                      <a:picLocks noChangeAspect="1" noChangeArrowheads="1"/>
-                    </pic:cNvPicPr>
+                    <pic:cNvPr id="197338647" name="Imagen 1" descr="Interfaz de usuario gráfica&#10;&#10;El contenido generado por IA puede ser incorrecto."/>
+                    <pic:cNvPicPr/>
                   </pic:nvPicPr>
                   <pic:blipFill>
-                    <a:blip r:embed="rId18" cstate="print">
-                      <a:extLst>
-                        <a:ext uri="{28A0092B-C50C-407E-A947-70E740481C1C}">
-                          <a14:useLocalDpi xmlns:a14="http://schemas.microsoft.com/office/drawing/2010/main" val="0"/>
-                        </a:ext>
-                      </a:extLst>
-                    </a:blip>
-                    <a:srcRect/>
+                    <a:blip r:embed="rId11"/>
                     <a:stretch>
                       <a:fillRect/>
                     </a:stretch>
                   </pic:blipFill>
-                  <pic:spPr bwMode="auto">
+                  <pic:spPr>
+                    <a:xfrm>
+                      <a:off x="0" y="0"/>
+                      <a:ext cx="5400040" cy="3032125"/>
+                    </a:xfrm>
+                    <a:prstGeom prst="rect">
+                      <a:avLst/>
+                    </a:prstGeom>
+                  </pic:spPr>
+                </pic:pic>
+              </a:graphicData>
+            </a:graphic>
+          </wp:inline>
+        </w:drawing>
+      </w:r>
+    </w:p>
+    <w:p>
+      <w:pPr>
+        <w:rPr>
+          <w:lang w:val="es-ES"/>
+        </w:rPr>
+      </w:pPr>
+    </w:p>
+    <w:p>
+      <w:pPr>
+        <w:rPr>
+          <w:lang w:val="es-ES"/>
+        </w:rPr>
+      </w:pPr>
+      <w:r>
+        <w:rPr>
+          <w:lang w:val="es-ES"/>
+        </w:rPr>
+        <w:lastRenderedPageBreak/>
+        <w:drawing>
+          <wp:inline distT="0" distB="0" distL="0" distR="0" wp14:anchorId="6743B89C" wp14:editId="4D74BFD7">
+            <wp:extent cx="5400040" cy="3035300"/>
+            <wp:effectExtent l="0" t="0" r="0" b="0"/>
+            <wp:docPr id="1619197622" name="Imagen 1" descr="Interfaz de usuario gráfica&#10;&#10;El contenido generado por IA puede ser incorrecto."/>
+            <wp:cNvGraphicFramePr>
+              <a:graphicFrameLocks xmlns:a="http://schemas.openxmlformats.org/drawingml/2006/main" noChangeAspect="1"/>
+            </wp:cNvGraphicFramePr>
+            <a:graphic xmlns:a="http://schemas.openxmlformats.org/drawingml/2006/main">
+              <a:graphicData uri="http://schemas.openxmlformats.org/drawingml/2006/picture">
+                <pic:pic xmlns:pic="http://schemas.openxmlformats.org/drawingml/2006/picture">
+                  <pic:nvPicPr>
+                    <pic:cNvPr id="1619197622" name="Imagen 1" descr="Interfaz de usuario gráfica&#10;&#10;El contenido generado por IA puede ser incorrecto."/>
+                    <pic:cNvPicPr/>
+                  </pic:nvPicPr>
+                  <pic:blipFill>
+                    <a:blip r:embed="rId12"/>
+                    <a:stretch>
+                      <a:fillRect/>
+                    </a:stretch>
+                  </pic:blipFill>
+                  <pic:spPr>
                     <a:xfrm>
                       <a:off x="0" y="0"/>
                       <a:ext cx="5400040" cy="3035300"/>
@@ -907,10 +442,60 @@
                     <a:prstGeom prst="rect">
                       <a:avLst/>
                     </a:prstGeom>
-                    <a:noFill/>
-                    <a:ln>
-                      <a:noFill/>
-                    </a:ln>
+                  </pic:spPr>
+                </pic:pic>
+              </a:graphicData>
+            </a:graphic>
+          </wp:inline>
+        </w:drawing>
+      </w:r>
+    </w:p>
+    <w:p>
+      <w:pPr>
+        <w:rPr>
+          <w:lang w:val="es-ES"/>
+        </w:rPr>
+      </w:pPr>
+    </w:p>
+    <w:p>
+      <w:pPr>
+        <w:rPr>
+          <w:lang w:val="es-ES"/>
+        </w:rPr>
+      </w:pPr>
+      <w:r>
+        <w:rPr>
+          <w:lang w:val="es-ES"/>
+        </w:rPr>
+        <w:drawing>
+          <wp:inline distT="0" distB="0" distL="0" distR="0" wp14:anchorId="1344BD9F" wp14:editId="3F0F40FB">
+            <wp:extent cx="5400040" cy="3035300"/>
+            <wp:effectExtent l="0" t="0" r="0" b="0"/>
+            <wp:docPr id="1197886729" name="Imagen 1" descr="Interfaz de usuario gráfica&#10;&#10;El contenido generado por IA puede ser incorrecto."/>
+            <wp:cNvGraphicFramePr>
+              <a:graphicFrameLocks xmlns:a="http://schemas.openxmlformats.org/drawingml/2006/main" noChangeAspect="1"/>
+            </wp:cNvGraphicFramePr>
+            <a:graphic xmlns:a="http://schemas.openxmlformats.org/drawingml/2006/main">
+              <a:graphicData uri="http://schemas.openxmlformats.org/drawingml/2006/picture">
+                <pic:pic xmlns:pic="http://schemas.openxmlformats.org/drawingml/2006/picture">
+                  <pic:nvPicPr>
+                    <pic:cNvPr id="1197886729" name="Imagen 1" descr="Interfaz de usuario gráfica&#10;&#10;El contenido generado por IA puede ser incorrecto."/>
+                    <pic:cNvPicPr/>
+                  </pic:nvPicPr>
+                  <pic:blipFill>
+                    <a:blip r:embed="rId13"/>
+                    <a:stretch>
+                      <a:fillRect/>
+                    </a:stretch>
+                  </pic:blipFill>
+                  <pic:spPr>
+                    <a:xfrm>
+                      <a:off x="0" y="0"/>
+                      <a:ext cx="5400040" cy="3035300"/>
+                    </a:xfrm>
+                    <a:prstGeom prst="rect">
+                      <a:avLst/>
+                    </a:prstGeom>
                   </pic:spPr>
                 </pic:pic>
               </a:graphicData>

</xml_diff>